<commit_message>
wrote plans + added some basic stuff in renpy script file
</commit_message>
<xml_diff>
--- a/Beginning.docx
+++ b/Beginning.docx
@@ -9,15 +9,129 @@
     </w:p>
     <w:p>
       <w:r>
-        <w:t xml:space="preserve">Word doc for anything that </w:t>
-      </w:r>
-      <w:proofErr w:type="gramStart"/>
-      <w:r>
-        <w:t>happens up</w:t>
-      </w:r>
-      <w:proofErr w:type="gramEnd"/>
-      <w:r>
-        <w:t xml:space="preserve"> until the player makes their choice for who to go on a date with</w:t>
+        <w:t>Word doc for anything that happens up until the player makes their choice for who to go on a date with</w:t>
+      </w:r>
+    </w:p>
+    <w:p/>
+    <w:p>
+      <w:r>
+        <w:t>Im not certain yet but I have a vague idea of how it goes</w:t>
+      </w:r>
+    </w:p>
+    <w:p>
+      <w:r>
+        <w:t>First, game starts with you choosing your name (already in file)</w:t>
+      </w:r>
+    </w:p>
+    <w:p>
+      <w:r>
+        <w:t>Then, cuts to y/n monologuing to themselves about how they gotta do errands (they hate errands).</w:t>
+      </w:r>
+    </w:p>
+    <w:p>
+      <w:r>
+        <w:t>Starts by going to the grocery store.</w:t>
+      </w:r>
+    </w:p>
+    <w:p>
+      <w:r>
+        <w:t>After some tough grocerying, y/n leans up against a shelf to relax</w:t>
+      </w:r>
+    </w:p>
+    <w:p>
+      <w:r>
+        <w:t>Shelf fall</w:t>
+      </w:r>
+    </w:p>
+    <w:p>
+      <w:r>
+        <w:t>Goo crushed</w:t>
+      </w:r>
+    </w:p>
+    <w:p>
+      <w:r>
+        <w:t>Apologizes made, gets paper towels to clean him up</w:t>
+      </w:r>
+    </w:p>
+    <w:p>
+      <w:r>
+        <w:t>Buys paper towels</w:t>
+      </w:r>
+    </w:p>
+    <w:p>
+      <w:r>
+        <w:t>Heads to doctors afterwards for appointment</w:t>
+      </w:r>
+    </w:p>
+    <w:p>
+      <w:r>
+        <w:t>Waiting in hallway, bothered by weird clown girl</w:t>
+      </w:r>
+    </w:p>
+    <w:p>
+      <w:r>
+        <w:t>Kinda chill convo, may or may not be charming</w:t>
+      </w:r>
+    </w:p>
+    <w:p>
+      <w:r>
+        <w:t>Dove floats out of their sleeve off to nowhere</w:t>
+      </w:r>
+    </w:p>
+    <w:p>
+      <w:r>
+        <w:t>Gotta chase it down together</w:t>
+      </w:r>
+    </w:p>
+    <w:p>
+      <w:r>
+        <w:t>Shes apologetic, offers to take u out for coffee</w:t>
+      </w:r>
+    </w:p>
+    <w:p>
+      <w:r>
+        <w:t>Head to post office to finish up</w:t>
+      </w:r>
+    </w:p>
+    <w:p>
+      <w:r>
+        <w:t>Guess whos there</w:t>
+      </w:r>
+    </w:p>
+    <w:p>
+      <w:r>
+        <w:t>Goo.</w:t>
+      </w:r>
+    </w:p>
+    <w:p>
+      <w:r>
+        <w:t>Have a chat, apologize, laugh about it, and ngl this goo guy is a lil cute</w:t>
+      </w:r>
+    </w:p>
+    <w:p>
+      <w:r>
+        <w:t>Get his #</w:t>
+      </w:r>
+    </w:p>
+    <w:p>
+      <w:r>
+        <w:t>Go home</w:t>
+      </w:r>
+    </w:p>
+    <w:p>
+      <w:r>
+        <w:t>Before sleeping, chose who you wanna date</w:t>
+      </w:r>
+    </w:p>
+    <w:p>
+      <w:r>
+        <w:lastRenderedPageBreak/>
+        <w:t>Something something “___ is so pathetic, barely able to function, massive pushover, and living a insane life. Yet, they are so lovely, I think I can fix them.”</w:t>
+      </w:r>
+    </w:p>
+    <w:p>
+      <w:r>
+        <w:t>Cut to each route.</w:t>
       </w:r>
     </w:p>
     <w:sectPr>

</xml_diff>